<commit_message>
jos jedna mala ispravka
</commit_message>
<xml_diff>
--- a/DizajnPaterni/Kreacijski/kreacijski-paterni.docx
+++ b/DizajnPaterni/Kreacijski/kreacijski-paterni.docx
@@ -147,9 +147,9 @@
         </w:rPr>
         <w:drawing>
           <wp:inline distT="0" distB="0" distL="0" distR="0">
-            <wp:extent cx="3666067" cy="3770150"/>
-            <wp:effectExtent l="0" t="0" r="0" b="1905"/>
-            <wp:docPr id="3" name="Picture 3"/>
+            <wp:extent cx="4677428" cy="4563112"/>
+            <wp:effectExtent l="0" t="0" r="8890" b="8890"/>
+            <wp:docPr id="2" name="Picture 2"/>
             <wp:cNvGraphicFramePr>
               <a:graphicFrameLocks xmlns:a="http://schemas.openxmlformats.org/drawingml/2006/main" noChangeAspect="1"/>
             </wp:cNvGraphicFramePr>
@@ -175,7 +175,7 @@
                   <pic:spPr>
                     <a:xfrm>
                       <a:off x="0" y="0"/>
-                      <a:ext cx="3671391" cy="3775625"/>
+                      <a:ext cx="4677428" cy="4563112"/>
                     </a:xfrm>
                     <a:prstGeom prst="rect">
                       <a:avLst/>
@@ -187,6 +187,8 @@
           </wp:inline>
         </w:drawing>
       </w:r>
+      <w:bookmarkStart w:id="0" w:name="_GoBack"/>
+      <w:bookmarkEnd w:id="0"/>
     </w:p>
     <w:p>
       <w:pPr>
@@ -245,7 +247,6 @@
           <w:szCs w:val="24"/>
           <w:lang w:val="bs-Latn-BA"/>
         </w:rPr>
-        <w:lastRenderedPageBreak/>
         <w:t xml:space="preserve">Prototype </w:t>
       </w:r>
       <w:r>
@@ -3286,6 +3287,7 @@
           <w:sz w:val="24"/>
           <w:szCs w:val="24"/>
         </w:rPr>
+        <w:lastRenderedPageBreak/>
         <w:drawing>
           <wp:inline distT="0" distB="0" distL="0" distR="0" wp14:anchorId="4278A3AB" wp14:editId="292BA8CB">
             <wp:extent cx="4157133" cy="2952185"/>
@@ -6517,6 +6519,7 @@
           <w:sz w:val="24"/>
           <w:szCs w:val="24"/>
         </w:rPr>
+        <w:lastRenderedPageBreak/>
         <w:t>Ovaj</w:t>
       </w:r>
       <w:proofErr w:type="spellEnd"/>
@@ -6744,8 +6747,6 @@
         </w:rPr>
         <w:t>.</w:t>
       </w:r>
-      <w:bookmarkStart w:id="0" w:name="_GoBack"/>
-      <w:bookmarkEnd w:id="0"/>
       <w:proofErr w:type="gramEnd"/>
     </w:p>
     <w:p>
@@ -8727,6 +8728,7 @@
   <w:style w:type="character" w:default="1" w:styleId="DefaultParagraphFont">
     <w:name w:val="Default Paragraph Font"/>
     <w:uiPriority w:val="1"/>
+    <w:semiHidden/>
     <w:unhideWhenUsed/>
   </w:style>
   <w:style w:type="table" w:default="1" w:styleId="TableNormal">
@@ -9005,6 +9007,7 @@
   <w:style w:type="character" w:default="1" w:styleId="DefaultParagraphFont">
     <w:name w:val="Default Paragraph Font"/>
     <w:uiPriority w:val="1"/>
+    <w:semiHidden/>
     <w:unhideWhenUsed/>
   </w:style>
   <w:style w:type="table" w:default="1" w:styleId="TableNormal">

</xml_diff>